<commit_message>
SLoWMoTIoN Ver 1.20.3 : passerby rename -> Monster
</commit_message>
<xml_diff>
--- a/SLoWMoTIoN/RES/report/3/3-2 程式類別.docx
+++ b/SLoWMoTIoN/RES/report/3/3-2 程式類別.docx
@@ -141,18 +141,38 @@
                 <w:rFonts w:ascii="標楷體" w:eastAsia="標楷體" w:hAnsi="標楷體"/>
               </w:rPr>
             </w:pPr>
-          </w:p>
-        </w:tc>
-        <w:tc>
-          <w:tcPr>
-            <w:tcW w:w="2091" w:type="dxa"/>
-          </w:tcPr>
-          <w:p>
-            <w:pPr>
-              <w:rPr>
-                <w:rFonts w:ascii="標楷體" w:eastAsia="標楷體" w:hAnsi="標楷體"/>
-              </w:rPr>
-            </w:pPr>
+            <w:r>
+              <w:rPr>
+                <w:rFonts w:ascii="標楷體" w:eastAsia="標楷體" w:hAnsi="標楷體" w:hint="eastAsia"/>
+              </w:rPr>
+              <w:t>66</w:t>
+            </w:r>
+          </w:p>
+        </w:tc>
+        <w:tc>
+          <w:tcPr>
+            <w:tcW w:w="2091" w:type="dxa"/>
+          </w:tcPr>
+          <w:p>
+            <w:pPr>
+              <w:rPr>
+                <w:rFonts w:ascii="標楷體" w:eastAsia="標楷體" w:hAnsi="標楷體"/>
+              </w:rPr>
+            </w:pPr>
+            <w:r>
+              <w:rPr>
+                <w:rFonts w:ascii="標楷體" w:eastAsia="標楷體" w:hAnsi="標楷體" w:hint="eastAsia"/>
+              </w:rPr>
+              <w:t>1</w:t>
+            </w:r>
+            <w:r>
+              <w:rPr>
+                <w:rFonts w:ascii="標楷體" w:eastAsia="標楷體" w:hAnsi="標楷體"/>
+              </w:rPr>
+              <w:t>92</w:t>
+            </w:r>
+            <w:bookmarkStart w:id="0" w:name="_GoBack"/>
+            <w:bookmarkEnd w:id="0"/>
           </w:p>
         </w:tc>
         <w:tc>
@@ -197,6 +217,12 @@
                 <w:rFonts w:ascii="標楷體" w:eastAsia="標楷體" w:hAnsi="標楷體"/>
               </w:rPr>
             </w:pPr>
+            <w:r>
+              <w:rPr>
+                <w:rFonts w:ascii="標楷體" w:eastAsia="標楷體" w:hAnsi="標楷體" w:hint="eastAsia"/>
+              </w:rPr>
+              <w:t>113</w:t>
+            </w:r>
           </w:p>
         </w:tc>
         <w:tc>
@@ -253,6 +279,12 @@
                 <w:rFonts w:ascii="標楷體" w:eastAsia="標楷體" w:hAnsi="標楷體"/>
               </w:rPr>
             </w:pPr>
+            <w:r>
+              <w:rPr>
+                <w:rFonts w:ascii="標楷體" w:eastAsia="標楷體" w:hAnsi="標楷體" w:hint="eastAsia"/>
+              </w:rPr>
+              <w:t>35</w:t>
+            </w:r>
           </w:p>
         </w:tc>
         <w:tc>
@@ -309,6 +341,12 @@
                 <w:rFonts w:ascii="標楷體" w:eastAsia="標楷體" w:hAnsi="標楷體"/>
               </w:rPr>
             </w:pPr>
+            <w:r>
+              <w:rPr>
+                <w:rFonts w:ascii="標楷體" w:eastAsia="標楷體" w:hAnsi="標楷體" w:hint="eastAsia"/>
+              </w:rPr>
+              <w:t>13</w:t>
+            </w:r>
           </w:p>
         </w:tc>
         <w:tc>
@@ -359,20 +397,24 @@
               </w:rPr>
               <w:t>3</w:t>
             </w:r>
-            <w:bookmarkStart w:id="0" w:name="_GoBack"/>
-            <w:bookmarkEnd w:id="0"/>
-          </w:p>
-        </w:tc>
-        <w:tc>
-          <w:tcPr>
-            <w:tcW w:w="2090" w:type="dxa"/>
-          </w:tcPr>
-          <w:p>
-            <w:pPr>
-              <w:rPr>
-                <w:rFonts w:ascii="標楷體" w:eastAsia="標楷體" w:hAnsi="標楷體"/>
-              </w:rPr>
-            </w:pPr>
+          </w:p>
+        </w:tc>
+        <w:tc>
+          <w:tcPr>
+            <w:tcW w:w="2090" w:type="dxa"/>
+          </w:tcPr>
+          <w:p>
+            <w:pPr>
+              <w:rPr>
+                <w:rFonts w:ascii="標楷體" w:eastAsia="標楷體" w:hAnsi="標楷體"/>
+              </w:rPr>
+            </w:pPr>
+            <w:r>
+              <w:rPr>
+                <w:rFonts w:ascii="標楷體" w:eastAsia="標楷體" w:hAnsi="標楷體" w:hint="eastAsia"/>
+              </w:rPr>
+              <w:t>19</w:t>
+            </w:r>
           </w:p>
         </w:tc>
         <w:tc>
@@ -411,18 +453,36 @@
                 <w:rFonts w:ascii="標楷體" w:eastAsia="標楷體" w:hAnsi="標楷體"/>
               </w:rPr>
             </w:pPr>
-          </w:p>
-        </w:tc>
-        <w:tc>
-          <w:tcPr>
-            <w:tcW w:w="2090" w:type="dxa"/>
-          </w:tcPr>
-          <w:p>
-            <w:pPr>
-              <w:rPr>
-                <w:rFonts w:ascii="標楷體" w:eastAsia="標楷體" w:hAnsi="標楷體"/>
-              </w:rPr>
-            </w:pPr>
+            <w:r>
+              <w:rPr>
+                <w:rFonts w:ascii="標楷體" w:eastAsia="標楷體" w:hAnsi="標楷體"/>
+              </w:rPr>
+              <w:t>CMonster</w:t>
+            </w:r>
+          </w:p>
+        </w:tc>
+        <w:tc>
+          <w:tcPr>
+            <w:tcW w:w="2090" w:type="dxa"/>
+          </w:tcPr>
+          <w:p>
+            <w:pPr>
+              <w:rPr>
+                <w:rFonts w:ascii="標楷體" w:eastAsia="標楷體" w:hAnsi="標楷體"/>
+              </w:rPr>
+            </w:pPr>
+            <w:r>
+              <w:rPr>
+                <w:rFonts w:ascii="標楷體" w:eastAsia="標楷體" w:hAnsi="標楷體" w:hint="eastAsia"/>
+              </w:rPr>
+              <w:t>3</w:t>
+            </w:r>
+            <w:r>
+              <w:rPr>
+                <w:rFonts w:ascii="標楷體" w:eastAsia="標楷體" w:hAnsi="標楷體"/>
+              </w:rPr>
+              <w:t>0</w:t>
+            </w:r>
           </w:p>
         </w:tc>
         <w:tc>
@@ -461,18 +521,104 @@
                 <w:rFonts w:ascii="標楷體" w:eastAsia="標楷體" w:hAnsi="標楷體"/>
               </w:rPr>
             </w:pPr>
-          </w:p>
-        </w:tc>
-        <w:tc>
-          <w:tcPr>
-            <w:tcW w:w="2090" w:type="dxa"/>
-          </w:tcPr>
-          <w:p>
-            <w:pPr>
-              <w:rPr>
-                <w:rFonts w:ascii="標楷體" w:eastAsia="標楷體" w:hAnsi="標楷體"/>
-              </w:rPr>
-            </w:pPr>
+            <w:r>
+              <w:rPr>
+                <w:rFonts w:ascii="標楷體" w:eastAsia="標楷體" w:hAnsi="標楷體"/>
+              </w:rPr>
+              <w:t>CMonster</w:t>
+            </w:r>
+            <w:r>
+              <w:rPr>
+                <w:rFonts w:ascii="標楷體" w:eastAsia="標楷體" w:hAnsi="標楷體"/>
+              </w:rPr>
+              <w:t>Type1</w:t>
+            </w:r>
+          </w:p>
+        </w:tc>
+        <w:tc>
+          <w:tcPr>
+            <w:tcW w:w="2090" w:type="dxa"/>
+          </w:tcPr>
+          <w:p>
+            <w:pPr>
+              <w:rPr>
+                <w:rFonts w:ascii="標楷體" w:eastAsia="標楷體" w:hAnsi="標楷體"/>
+              </w:rPr>
+            </w:pPr>
+            <w:r>
+              <w:rPr>
+                <w:rFonts w:ascii="標楷體" w:eastAsia="標楷體" w:hAnsi="標楷體" w:hint="eastAsia"/>
+              </w:rPr>
+              <w:t>7</w:t>
+            </w:r>
+          </w:p>
+        </w:tc>
+        <w:tc>
+          <w:tcPr>
+            <w:tcW w:w="2091" w:type="dxa"/>
+          </w:tcPr>
+          <w:p>
+            <w:pPr>
+              <w:rPr>
+                <w:rFonts w:ascii="標楷體" w:eastAsia="標楷體" w:hAnsi="標楷體"/>
+              </w:rPr>
+            </w:pPr>
+          </w:p>
+        </w:tc>
+        <w:tc>
+          <w:tcPr>
+            <w:tcW w:w="2091" w:type="dxa"/>
+          </w:tcPr>
+          <w:p>
+            <w:pPr>
+              <w:rPr>
+                <w:rFonts w:ascii="標楷體" w:eastAsia="標楷體" w:hAnsi="標楷體"/>
+              </w:rPr>
+            </w:pPr>
+          </w:p>
+        </w:tc>
+      </w:tr>
+      <w:tr>
+        <w:tc>
+          <w:tcPr>
+            <w:tcW w:w="2090" w:type="dxa"/>
+          </w:tcPr>
+          <w:p>
+            <w:pPr>
+              <w:rPr>
+                <w:rFonts w:ascii="標楷體" w:eastAsia="標楷體" w:hAnsi="標楷體"/>
+              </w:rPr>
+            </w:pPr>
+            <w:r>
+              <w:rPr>
+                <w:rFonts w:ascii="標楷體" w:eastAsia="標楷體" w:hAnsi="標楷體"/>
+              </w:rPr>
+              <w:t>CMonster</w:t>
+            </w:r>
+            <w:r>
+              <w:rPr>
+                <w:rFonts w:ascii="標楷體" w:eastAsia="標楷體" w:hAnsi="標楷體"/>
+              </w:rPr>
+              <w:t>Type2</w:t>
+            </w:r>
+          </w:p>
+        </w:tc>
+        <w:tc>
+          <w:tcPr>
+            <w:tcW w:w="2090" w:type="dxa"/>
+          </w:tcPr>
+          <w:p>
+            <w:pPr>
+              <w:rPr>
+                <w:rFonts w:ascii="標楷體" w:eastAsia="標楷體" w:hAnsi="標楷體"/>
+              </w:rPr>
+            </w:pPr>
+            <w:r>
+              <w:rPr>
+                <w:rFonts w:ascii="標楷體" w:eastAsia="標楷體" w:hAnsi="標楷體" w:hint="eastAsia"/>
+              </w:rPr>
+              <w:t>8</w:t>
+            </w:r>
           </w:p>
         </w:tc>
         <w:tc>

</xml_diff>